<commit_message>
update page buying-guide and register
</commit_message>
<xml_diff>
--- a/public/forms/mau-so-01.docx
+++ b/public/forms/mau-so-01.docx
@@ -1815,1509 +1815,6 @@
         </w:rPr>
         <w:t>Ghi rõ hình thức được giải quyết chính sách hỗ trợ về nhà ở xã hội (mua, thuê mua, thuê).</w:t>
       </w:r>
-    </w:p>
-    <w:p>
-      <w:pPr>
-        <w:widowControl/>
-        <w:shd w:val="clear" w:color="auto" w:fill="FFFFFF"/>
-        <w:autoSpaceDE/>
-        <w:autoSpaceDN/>
-        <w:jc w:val="center"/>
-        <w:rPr>
-          <w:b/>
-          <w:bCs/>
-          <w:color w:val="000000"/>
-          <w:sz w:val="28"/>
-          <w:szCs w:val="28"/>
-          <w:lang w:val="vi-VN"/>
-        </w:rPr>
-      </w:pPr>
-      <w:bookmarkStart w:id="0" w:name="chuong_pl_2"/>
-      <w:r>
-        <w:rPr>
-          <w:b/>
-          <w:bCs/>
-          <w:color w:val="000000"/>
-          <w:sz w:val="28"/>
-          <w:szCs w:val="28"/>
-          <w:lang w:val="vi-VN"/>
-        </w:rPr>
-        <w:t xml:space="preserve">Mẫu số 01. Giấy tờ chứng minh đối tượng được hưởng chính sách hỗ trợ </w:t>
-      </w:r>
-    </w:p>
-    <w:p>
-      <w:pPr>
-        <w:widowControl/>
-        <w:shd w:val="clear" w:color="auto" w:fill="FFFFFF"/>
-        <w:autoSpaceDE/>
-        <w:autoSpaceDN/>
-        <w:jc w:val="center"/>
-        <w:rPr>
-          <w:color w:val="000000"/>
-          <w:sz w:val="28"/>
-          <w:szCs w:val="28"/>
-          <w:lang w:val="en-US"/>
-        </w:rPr>
-      </w:pPr>
-      <w:r>
-        <w:rPr>
-          <w:b/>
-          <w:bCs/>
-          <w:color w:val="000000"/>
-          <w:sz w:val="28"/>
-          <w:szCs w:val="28"/>
-          <w:lang w:val="vi-VN"/>
-        </w:rPr>
-        <w:t>về nhà ở xã hội</w:t>
-      </w:r>
-      <w:bookmarkEnd w:id="0"/>
-    </w:p>
-    <w:p>
-      <w:pPr>
-        <w:widowControl/>
-        <w:shd w:val="clear" w:color="auto" w:fill="FFFFFF"/>
-        <w:autoSpaceDE/>
-        <w:autoSpaceDN/>
-        <w:spacing w:before="120"/>
-        <w:jc w:val="center"/>
-        <w:rPr>
-          <w:color w:val="000000"/>
-          <w:sz w:val="28"/>
-          <w:szCs w:val="28"/>
-          <w:lang w:val="en-US"/>
-        </w:rPr>
-      </w:pPr>
-      <w:r>
-        <w:rPr>
-          <w:b/>
-          <w:bCs/>
-          <w:color w:val="000000"/>
-          <w:sz w:val="28"/>
-          <w:szCs w:val="28"/>
-          <w:lang w:val="vi-VN"/>
-        </w:rPr>
-        <w:t>CỘNG HÒA XÃ HỘI CHỦ NGHĨA VIỆT NAM</w:t>
-      </w:r>
-      <w:r>
-        <w:rPr>
-          <w:color w:val="000000"/>
-          <w:sz w:val="28"/>
-          <w:szCs w:val="28"/>
-          <w:lang w:val="vi-VN"/>
-        </w:rPr>
-        <w:br/>
-      </w:r>
-      <w:r>
-        <w:rPr>
-          <w:b/>
-          <w:bCs/>
-          <w:color w:val="000000"/>
-          <w:sz w:val="28"/>
-          <w:szCs w:val="28"/>
-          <w:lang w:val="vi-VN"/>
-        </w:rPr>
-        <w:t>Độc lập - Tự do - Hạnh phúc</w:t>
-      </w:r>
-      <w:r>
-        <w:rPr>
-          <w:b/>
-          <w:bCs/>
-          <w:color w:val="000000"/>
-          <w:sz w:val="28"/>
-          <w:szCs w:val="28"/>
-          <w:lang w:val="en-GB"/>
-        </w:rPr>
-        <w:br/>
-        <w:t>----------------</w:t>
-      </w:r>
-    </w:p>
-    <w:p>
-      <w:pPr>
-        <w:widowControl/>
-        <w:shd w:val="clear" w:color="auto" w:fill="FFFFFF"/>
-        <w:autoSpaceDE/>
-        <w:autoSpaceDN/>
-        <w:spacing w:before="120" w:after="120" w:line="234" w:lineRule="atLeast"/>
-        <w:jc w:val="center"/>
-        <w:rPr>
-          <w:color w:val="000000"/>
-          <w:sz w:val="28"/>
-          <w:szCs w:val="28"/>
-          <w:lang w:val="en-US"/>
-        </w:rPr>
-      </w:pPr>
-      <w:r>
-        <w:rPr>
-          <w:b/>
-          <w:bCs/>
-          <w:sz w:val="28"/>
-          <w:szCs w:val="28"/>
-          <w:lang w:val="vi-VN"/>
-        </w:rPr>
-        <w:t>GIẤY XÁC NHẬN VỀ ĐỐI TƯỢNG</w:t>
-      </w:r>
-    </w:p>
-    <w:p>
-      <w:pPr>
-        <w:widowControl/>
-        <w:shd w:val="clear" w:color="auto" w:fill="FFFFFF"/>
-        <w:autoSpaceDE/>
-        <w:autoSpaceDN/>
-        <w:spacing w:before="120"/>
-        <w:rPr>
-          <w:color w:val="000000"/>
-          <w:sz w:val="28"/>
-          <w:szCs w:val="28"/>
-          <w:lang w:val="en-US"/>
-        </w:rPr>
-      </w:pPr>
-      <w:r>
-        <w:rPr>
-          <w:color w:val="000000"/>
-          <w:sz w:val="28"/>
-          <w:szCs w:val="28"/>
-          <w:lang w:val="en-US"/>
-        </w:rPr>
-        <w:t>1. </w:t>
-      </w:r>
-      <w:r>
-        <w:rPr>
-          <w:color w:val="000000"/>
-          <w:sz w:val="28"/>
-          <w:szCs w:val="28"/>
-          <w:lang w:val="vi-VN"/>
-        </w:rPr>
-        <w:t>Kính gửi</w:t>
-      </w:r>
-      <w:r>
-        <w:rPr>
-          <w:color w:val="000000"/>
-          <w:sz w:val="28"/>
-          <w:szCs w:val="28"/>
-          <w:vertAlign w:val="superscript"/>
-          <w:lang w:val="en-US"/>
-        </w:rPr>
-        <w:t>1</w:t>
-      </w:r>
-      <w:r>
-        <w:rPr>
-          <w:color w:val="000000"/>
-          <w:sz w:val="28"/>
-          <w:szCs w:val="28"/>
-          <w:lang w:val="vi-VN"/>
-        </w:rPr>
-        <w:t>:................................................................................................................</w:t>
-      </w:r>
-    </w:p>
-    <w:p>
-      <w:pPr>
-        <w:widowControl/>
-        <w:shd w:val="clear" w:color="auto" w:fill="FFFFFF"/>
-        <w:autoSpaceDE/>
-        <w:autoSpaceDN/>
-        <w:spacing w:before="120"/>
-        <w:rPr>
-          <w:color w:val="000000"/>
-          <w:sz w:val="28"/>
-          <w:szCs w:val="28"/>
-          <w:lang w:val="en-US"/>
-        </w:rPr>
-      </w:pPr>
-      <w:r>
-        <w:rPr>
-          <w:color w:val="000000"/>
-          <w:sz w:val="28"/>
-          <w:szCs w:val="28"/>
-          <w:lang w:val="vi-VN"/>
-        </w:rPr>
-        <w:t>2. Họ và tên:................................................................................................................</w:t>
-      </w:r>
-    </w:p>
-    <w:p>
-      <w:pPr>
-        <w:widowControl/>
-        <w:shd w:val="clear" w:color="auto" w:fill="FFFFFF"/>
-        <w:autoSpaceDE/>
-        <w:autoSpaceDN/>
-        <w:spacing w:before="120"/>
-        <w:rPr>
-          <w:color w:val="000000"/>
-          <w:sz w:val="28"/>
-          <w:szCs w:val="28"/>
-          <w:lang w:val="en-US"/>
-        </w:rPr>
-      </w:pPr>
-      <w:r>
-        <w:rPr>
-          <w:color w:val="000000"/>
-          <w:sz w:val="28"/>
-          <w:szCs w:val="28"/>
-          <w:lang w:val="vi-VN"/>
-        </w:rPr>
-        <w:t>3. Căn cước công dân số:…………………cấp ngày …../..../……tại………</w:t>
-      </w:r>
-    </w:p>
-    <w:p>
-      <w:pPr>
-        <w:widowControl/>
-        <w:shd w:val="clear" w:color="auto" w:fill="FFFFFF"/>
-        <w:autoSpaceDE/>
-        <w:autoSpaceDN/>
-        <w:spacing w:before="120"/>
-        <w:rPr>
-          <w:color w:val="000000"/>
-          <w:sz w:val="28"/>
-          <w:szCs w:val="28"/>
-          <w:lang w:val="en-US"/>
-        </w:rPr>
-      </w:pPr>
-      <w:r>
-        <w:rPr>
-          <w:color w:val="000000"/>
-          <w:sz w:val="28"/>
-          <w:szCs w:val="28"/>
-          <w:lang w:val="vi-VN"/>
-        </w:rPr>
-        <w:t>4. Nơi ở hiện tại</w:t>
-      </w:r>
-      <w:r>
-        <w:rPr>
-          <w:color w:val="000000"/>
-          <w:sz w:val="28"/>
-          <w:szCs w:val="28"/>
-          <w:vertAlign w:val="superscript"/>
-          <w:lang w:val="en-US"/>
-        </w:rPr>
-        <w:t>2</w:t>
-      </w:r>
-      <w:r>
-        <w:rPr>
-          <w:color w:val="000000"/>
-          <w:sz w:val="28"/>
-          <w:szCs w:val="28"/>
-          <w:lang w:val="vi-VN"/>
-        </w:rPr>
-        <w:t>:.........................................................................................................</w:t>
-      </w:r>
-    </w:p>
-    <w:p>
-      <w:pPr>
-        <w:widowControl/>
-        <w:shd w:val="clear" w:color="auto" w:fill="FFFFFF"/>
-        <w:autoSpaceDE/>
-        <w:autoSpaceDN/>
-        <w:spacing w:before="120"/>
-        <w:rPr>
-          <w:color w:val="000000"/>
-          <w:sz w:val="28"/>
-          <w:szCs w:val="28"/>
-          <w:lang w:val="en-US"/>
-        </w:rPr>
-      </w:pPr>
-      <w:r>
-        <w:rPr>
-          <w:color w:val="000000"/>
-          <w:sz w:val="28"/>
-          <w:szCs w:val="28"/>
-          <w:lang w:val="vi-VN"/>
-        </w:rPr>
-        <w:t>5. Đăng ký thường trú (đăng ký tạm trú) tại: ..................................................................</w:t>
-      </w:r>
-    </w:p>
-    <w:p>
-      <w:pPr>
-        <w:widowControl/>
-        <w:shd w:val="clear" w:color="auto" w:fill="FFFFFF"/>
-        <w:autoSpaceDE/>
-        <w:autoSpaceDN/>
-        <w:spacing w:before="120"/>
-        <w:rPr>
-          <w:color w:val="000000"/>
-          <w:sz w:val="28"/>
-          <w:szCs w:val="28"/>
-          <w:lang w:val="vi-VN"/>
-        </w:rPr>
-      </w:pPr>
-      <w:r>
-        <w:rPr>
-          <w:color w:val="000000"/>
-          <w:sz w:val="28"/>
-          <w:szCs w:val="28"/>
-          <w:lang w:val="vi-VN"/>
-        </w:rPr>
-        <w:t xml:space="preserve">6. Nghề nghiệp......................................... </w:t>
-      </w:r>
-      <w:r>
-        <w:rPr>
-          <w:color w:val="000000"/>
-          <w:sz w:val="28"/>
-          <w:szCs w:val="28"/>
-          <w:lang w:val="vi-VN"/>
-        </w:rPr>
-        <w:t>........................</w:t>
-      </w:r>
-    </w:p>
-    <w:p>
-      <w:pPr>
-        <w:widowControl/>
-        <w:shd w:val="clear" w:color="auto" w:fill="FFFFFF"/>
-        <w:autoSpaceDE/>
-        <w:autoSpaceDN/>
-        <w:spacing w:before="120"/>
-        <w:rPr>
-          <w:color w:val="000000"/>
-          <w:sz w:val="28"/>
-          <w:szCs w:val="28"/>
-          <w:lang w:val="en-US"/>
-        </w:rPr>
-      </w:pPr>
-      <w:r>
-        <w:rPr>
-          <w:color w:val="000000"/>
-          <w:sz w:val="28"/>
-          <w:szCs w:val="28"/>
-          <w:lang w:val="vi-VN"/>
-        </w:rPr>
-        <w:t>Tên cơ quan (đơn vị)..................</w:t>
-      </w:r>
-      <w:r>
-        <w:rPr>
-          <w:color w:val="000000"/>
-          <w:sz w:val="28"/>
-          <w:szCs w:val="28"/>
-          <w:lang w:val="vi-VN"/>
-        </w:rPr>
-        <w:t>.................................................................................</w:t>
-      </w:r>
-    </w:p>
-    <w:p>
-      <w:pPr>
-        <w:widowControl/>
-        <w:shd w:val="clear" w:color="auto" w:fill="FFFFFF"/>
-        <w:autoSpaceDE/>
-        <w:autoSpaceDN/>
-        <w:spacing w:before="120"/>
-        <w:rPr>
-          <w:color w:val="000000"/>
-          <w:sz w:val="28"/>
-          <w:szCs w:val="28"/>
-          <w:lang w:val="en-US"/>
-        </w:rPr>
-      </w:pPr>
-      <w:r>
-        <w:rPr>
-          <w:color w:val="000000"/>
-          <w:sz w:val="28"/>
-          <w:szCs w:val="28"/>
-          <w:lang w:val="vi-VN"/>
-        </w:rPr>
-        <w:t>7. Là đối tượng</w:t>
-      </w:r>
-      <w:r>
-        <w:rPr>
-          <w:color w:val="000000"/>
-          <w:sz w:val="28"/>
-          <w:szCs w:val="28"/>
-          <w:vertAlign w:val="superscript"/>
-          <w:lang w:val="en-US"/>
-        </w:rPr>
-        <w:t>3</w:t>
-      </w:r>
-      <w:r>
-        <w:rPr>
-          <w:color w:val="000000"/>
-          <w:sz w:val="28"/>
-          <w:szCs w:val="28"/>
-          <w:lang w:val="vi-VN"/>
-        </w:rPr>
-        <w:t>...........................................................................................................</w:t>
-      </w:r>
-    </w:p>
-    <w:p>
-      <w:pPr>
-        <w:widowControl/>
-        <w:shd w:val="clear" w:color="auto" w:fill="FFFFFF"/>
-        <w:autoSpaceDE/>
-        <w:autoSpaceDN/>
-        <w:spacing w:before="120"/>
-        <w:jc w:val="both"/>
-        <w:rPr>
-          <w:color w:val="000000"/>
-          <w:sz w:val="28"/>
-          <w:szCs w:val="28"/>
-          <w:lang w:val="en-US"/>
-        </w:rPr>
-      </w:pPr>
-      <w:r>
-        <w:rPr>
-          <w:color w:val="000000"/>
-          <w:sz w:val="28"/>
-          <w:szCs w:val="28"/>
-          <w:lang w:val="vi-VN"/>
-        </w:rPr>
-        <w:t>Tôi xin cam đoan những lời khai trên là đúng sự thực và hoàn toàn chịu trách nhiệm trước pháp luật về các nội dung đã kê khai./.</w:t>
-      </w:r>
-    </w:p>
-    <w:p>
-      <w:pPr>
-        <w:widowControl/>
-        <w:shd w:val="clear" w:color="auto" w:fill="FFFFFF"/>
-        <w:autoSpaceDE/>
-        <w:autoSpaceDN/>
-        <w:spacing w:before="120"/>
-        <w:rPr>
-          <w:color w:val="000000"/>
-          <w:sz w:val="28"/>
-          <w:szCs w:val="28"/>
-          <w:lang w:val="en-US"/>
-        </w:rPr>
-      </w:pPr>
-      <w:r>
-        <w:rPr>
-          <w:color w:val="000000"/>
-          <w:sz w:val="28"/>
-          <w:szCs w:val="28"/>
-          <w:lang w:val="vi-VN"/>
-        </w:rPr>
-        <w:t> </w:t>
-      </w:r>
-    </w:p>
-    <w:tbl>
-      <w:tblPr>
-        <w:tblW w:w="5000" w:type="pct"/>
-        <w:tblCellSpacing w:w="0" w:type="dxa"/>
-        <w:shd w:val="clear" w:color="auto" w:fill="FFFFFF"/>
-        <w:tblCellMar>
-          <w:left w:w="0" w:type="dxa"/>
-          <w:right w:w="0" w:type="dxa"/>
-        </w:tblCellMar>
-        <w:tblLook w:val="04A0" w:firstRow="1" w:lastRow="0" w:firstColumn="1" w:lastColumn="0" w:noHBand="0" w:noVBand="1"/>
-      </w:tblPr>
-      <w:tblGrid>
-        <w:gridCol w:w="3781"/>
-        <w:gridCol w:w="5579"/>
-      </w:tblGrid>
-      <w:tr>
-        <w:trPr>
-          <w:tblCellSpacing w:w="0" w:type="dxa"/>
-        </w:trPr>
-        <w:tc>
-          <w:tcPr>
-            <w:tcW w:w="2000" w:type="pct"/>
-            <w:shd w:val="clear" w:color="auto" w:fill="FFFFFF"/>
-            <w:tcMar>
-              <w:top w:w="0" w:type="dxa"/>
-              <w:left w:w="108" w:type="dxa"/>
-              <w:bottom w:w="0" w:type="dxa"/>
-              <w:right w:w="108" w:type="dxa"/>
-            </w:tcMar>
-            <w:hideMark/>
-          </w:tcPr>
-          <w:p>
-            <w:pPr>
-              <w:widowControl/>
-              <w:autoSpaceDE/>
-              <w:autoSpaceDN/>
-              <w:spacing w:before="120"/>
-              <w:jc w:val="center"/>
-              <w:rPr>
-                <w:color w:val="000000"/>
-                <w:sz w:val="28"/>
-                <w:szCs w:val="28"/>
-                <w:lang w:val="en-US"/>
-              </w:rPr>
-            </w:pPr>
-            <w:r>
-              <w:rPr>
-                <w:color w:val="000000"/>
-                <w:sz w:val="28"/>
-                <w:szCs w:val="28"/>
-                <w:lang w:val="en-US"/>
-              </w:rPr>
-              <w:lastRenderedPageBreak/>
-              <w:t> </w:t>
-            </w:r>
-          </w:p>
-        </w:tc>
-        <w:tc>
-          <w:tcPr>
-            <w:tcW w:w="2950" w:type="pct"/>
-            <w:shd w:val="clear" w:color="auto" w:fill="FFFFFF"/>
-            <w:tcMar>
-              <w:top w:w="0" w:type="dxa"/>
-              <w:left w:w="108" w:type="dxa"/>
-              <w:bottom w:w="0" w:type="dxa"/>
-              <w:right w:w="108" w:type="dxa"/>
-            </w:tcMar>
-            <w:hideMark/>
-          </w:tcPr>
-          <w:p>
-            <w:pPr>
-              <w:widowControl/>
-              <w:autoSpaceDE/>
-              <w:autoSpaceDN/>
-              <w:spacing w:before="120"/>
-              <w:jc w:val="center"/>
-              <w:rPr>
-                <w:color w:val="000000"/>
-                <w:sz w:val="28"/>
-                <w:szCs w:val="28"/>
-                <w:lang w:val="en-US"/>
-              </w:rPr>
-            </w:pPr>
-            <w:r>
-              <w:rPr>
-                <w:i/>
-                <w:iCs/>
-                <w:color w:val="000000"/>
-                <w:sz w:val="28"/>
-                <w:szCs w:val="28"/>
-                <w:lang w:val="en-US"/>
-              </w:rPr>
-              <w:t>……., ngày……tháng……năm……</w:t>
-            </w:r>
-            <w:r>
-              <w:rPr>
-                <w:i/>
-                <w:iCs/>
-                <w:color w:val="000000"/>
-                <w:sz w:val="28"/>
-                <w:szCs w:val="28"/>
-                <w:lang w:val="en-US"/>
-              </w:rPr>
-              <w:br/>
-            </w:r>
-            <w:r>
-              <w:rPr>
-                <w:b/>
-                <w:bCs/>
-                <w:color w:val="000000"/>
-                <w:sz w:val="28"/>
-                <w:szCs w:val="28"/>
-                <w:lang w:val="en-US"/>
-              </w:rPr>
-              <w:t>Người kê khai Giấy xác nhận về đối tượng</w:t>
-            </w:r>
-            <w:r>
-              <w:rPr>
-                <w:b/>
-                <w:bCs/>
-                <w:color w:val="000000"/>
-                <w:sz w:val="28"/>
-                <w:szCs w:val="28"/>
-                <w:lang w:val="en-US"/>
-              </w:rPr>
-              <w:br/>
-            </w:r>
-            <w:r>
-              <w:rPr>
-                <w:i/>
-                <w:iCs/>
-                <w:color w:val="000000"/>
-                <w:sz w:val="28"/>
-                <w:szCs w:val="28"/>
-                <w:lang w:val="en-US"/>
-              </w:rPr>
-              <w:t> (K</w:t>
-            </w:r>
-            <w:r>
-              <w:rPr>
-                <w:i/>
-                <w:iCs/>
-                <w:color w:val="000000"/>
-                <w:sz w:val="28"/>
-                <w:szCs w:val="28"/>
-                <w:lang w:val="vi-VN"/>
-              </w:rPr>
-              <w:t>ý</w:t>
-            </w:r>
-            <w:r>
-              <w:rPr>
-                <w:i/>
-                <w:iCs/>
-                <w:color w:val="000000"/>
-                <w:sz w:val="28"/>
-                <w:szCs w:val="28"/>
-                <w:lang w:val="en-US"/>
-              </w:rPr>
-              <w:t> và ghi rõ họ tên)</w:t>
-            </w:r>
-          </w:p>
-        </w:tc>
-      </w:tr>
-    </w:tbl>
-    <w:p>
-      <w:pPr>
-        <w:widowControl/>
-        <w:shd w:val="clear" w:color="auto" w:fill="FFFFFF"/>
-        <w:autoSpaceDE/>
-        <w:autoSpaceDN/>
-        <w:spacing w:before="120" w:after="120" w:line="234" w:lineRule="atLeast"/>
-        <w:jc w:val="center"/>
-        <w:rPr>
-          <w:sz w:val="28"/>
-          <w:szCs w:val="28"/>
-          <w:lang w:val="vi-VN"/>
-        </w:rPr>
-      </w:pPr>
-    </w:p>
-    <w:p>
-      <w:pPr>
-        <w:widowControl/>
-        <w:shd w:val="clear" w:color="auto" w:fill="FFFFFF"/>
-        <w:autoSpaceDE/>
-        <w:autoSpaceDN/>
-        <w:spacing w:before="120" w:after="120" w:line="234" w:lineRule="atLeast"/>
-        <w:jc w:val="center"/>
-        <w:rPr>
-          <w:sz w:val="28"/>
-          <w:szCs w:val="28"/>
-          <w:lang w:val="vi-VN"/>
-        </w:rPr>
-      </w:pPr>
-    </w:p>
-    <w:p>
-      <w:pPr>
-        <w:widowControl/>
-        <w:shd w:val="clear" w:color="auto" w:fill="FFFFFF"/>
-        <w:autoSpaceDE/>
-        <w:autoSpaceDN/>
-        <w:spacing w:before="120" w:after="120" w:line="234" w:lineRule="atLeast"/>
-        <w:jc w:val="center"/>
-        <w:rPr>
-          <w:sz w:val="28"/>
-          <w:szCs w:val="28"/>
-          <w:lang w:val="vi-VN"/>
-        </w:rPr>
-      </w:pPr>
-    </w:p>
-    <w:p>
-      <w:pPr>
-        <w:widowControl/>
-        <w:shd w:val="clear" w:color="auto" w:fill="FFFFFF"/>
-        <w:autoSpaceDE/>
-        <w:autoSpaceDN/>
-        <w:spacing w:before="120" w:after="120" w:line="234" w:lineRule="atLeast"/>
-        <w:jc w:val="center"/>
-        <w:rPr>
-          <w:color w:val="000000"/>
-          <w:sz w:val="28"/>
-          <w:szCs w:val="28"/>
-          <w:lang w:val="en-US"/>
-        </w:rPr>
-      </w:pPr>
-      <w:r>
-        <w:rPr>
-          <w:sz w:val="28"/>
-          <w:szCs w:val="28"/>
-          <w:lang w:val="vi-VN"/>
-        </w:rPr>
-        <w:t> </w:t>
-      </w:r>
-    </w:p>
-    <w:tbl>
-      <w:tblPr>
-        <w:tblW w:w="5000" w:type="pct"/>
-        <w:tblCellSpacing w:w="0" w:type="dxa"/>
-        <w:shd w:val="clear" w:color="auto" w:fill="FFFFFF"/>
-        <w:tblCellMar>
-          <w:left w:w="0" w:type="dxa"/>
-          <w:right w:w="0" w:type="dxa"/>
-        </w:tblCellMar>
-        <w:tblLook w:val="04A0" w:firstRow="1" w:lastRow="0" w:firstColumn="1" w:lastColumn="0" w:noHBand="0" w:noVBand="1"/>
-      </w:tblPr>
-      <w:tblGrid>
-        <w:gridCol w:w="9360"/>
-      </w:tblGrid>
-      <w:tr>
-        <w:trPr>
-          <w:tblCellSpacing w:w="0" w:type="dxa"/>
-        </w:trPr>
-        <w:tc>
-          <w:tcPr>
-            <w:tcW w:w="5000" w:type="pct"/>
-            <w:shd w:val="clear" w:color="auto" w:fill="FFFFFF"/>
-            <w:tcMar>
-              <w:top w:w="0" w:type="dxa"/>
-              <w:left w:w="108" w:type="dxa"/>
-              <w:bottom w:w="0" w:type="dxa"/>
-              <w:right w:w="108" w:type="dxa"/>
-            </w:tcMar>
-            <w:hideMark/>
-          </w:tcPr>
-          <w:p>
-            <w:pPr>
-              <w:widowControl/>
-              <w:autoSpaceDE/>
-              <w:autoSpaceDN/>
-              <w:spacing w:before="120"/>
-              <w:jc w:val="center"/>
-              <w:rPr>
-                <w:i/>
-                <w:iCs/>
-                <w:color w:val="000000"/>
-                <w:sz w:val="28"/>
-                <w:szCs w:val="28"/>
-                <w:lang w:val="vi-VN"/>
-              </w:rPr>
-            </w:pPr>
-            <w:r>
-              <w:rPr>
-                <w:b/>
-                <w:bCs/>
-                <w:color w:val="000000"/>
-                <w:sz w:val="28"/>
-                <w:szCs w:val="28"/>
-                <w:lang w:val="vi-VN"/>
-              </w:rPr>
-              <w:t>Xác nhận của cơ quan, đơn vị, doanh nghiệp……….</w:t>
-            </w:r>
-            <w:r>
-              <w:rPr>
-                <w:b/>
-                <w:bCs/>
-                <w:color w:val="000000"/>
-                <w:sz w:val="28"/>
-                <w:szCs w:val="28"/>
-                <w:lang w:val="vi-VN"/>
-              </w:rPr>
-              <w:t>...................................</w:t>
-            </w:r>
-            <w:r>
-              <w:rPr>
-                <w:b/>
-                <w:bCs/>
-                <w:color w:val="000000"/>
-                <w:sz w:val="28"/>
-                <w:szCs w:val="28"/>
-                <w:lang w:val="vi-VN"/>
-              </w:rPr>
-              <w:t xml:space="preserve"> về:</w:t>
-            </w:r>
-            <w:r>
-              <w:rPr>
-                <w:b/>
-                <w:bCs/>
-                <w:color w:val="000000"/>
-                <w:sz w:val="28"/>
-                <w:szCs w:val="28"/>
-                <w:lang w:val="vi-VN"/>
-              </w:rPr>
-              <w:br/>
-              <w:t>Ông/Bà……………………</w:t>
-            </w:r>
-            <w:r>
-              <w:rPr>
-                <w:b/>
-                <w:bCs/>
-                <w:color w:val="000000"/>
-                <w:sz w:val="28"/>
-                <w:szCs w:val="28"/>
-                <w:lang w:val="vi-VN"/>
-              </w:rPr>
-              <w:t xml:space="preserve">.............    </w:t>
-            </w:r>
-            <w:r>
-              <w:rPr>
-                <w:b/>
-                <w:bCs/>
-                <w:color w:val="000000"/>
-                <w:sz w:val="28"/>
-                <w:szCs w:val="28"/>
-                <w:lang w:val="vi-VN"/>
-              </w:rPr>
-              <w:t>là đối tượng</w:t>
-            </w:r>
-            <w:r>
-              <w:rPr>
-                <w:b/>
-                <w:bCs/>
-                <w:color w:val="000000"/>
-                <w:sz w:val="28"/>
-                <w:szCs w:val="28"/>
-                <w:vertAlign w:val="superscript"/>
-                <w:lang w:val="vi-VN"/>
-              </w:rPr>
-              <w:t>4</w:t>
-            </w:r>
-            <w:r>
-              <w:rPr>
-                <w:b/>
-                <w:bCs/>
-                <w:color w:val="000000"/>
-                <w:sz w:val="28"/>
-                <w:szCs w:val="28"/>
-                <w:lang w:val="vi-VN"/>
-              </w:rPr>
-              <w:t>………………….</w:t>
-            </w:r>
-            <w:r>
-              <w:rPr>
-                <w:b/>
-                <w:bCs/>
-                <w:color w:val="000000"/>
-                <w:sz w:val="28"/>
-                <w:szCs w:val="28"/>
-                <w:lang w:val="vi-VN"/>
-              </w:rPr>
-              <w:br/>
-            </w:r>
-            <w:r>
-              <w:rPr>
-                <w:i/>
-                <w:iCs/>
-                <w:color w:val="000000"/>
-                <w:sz w:val="28"/>
-                <w:szCs w:val="28"/>
-                <w:lang w:val="en-US"/>
-              </w:rPr>
-              <w:t>(Ký tên, đóng dấu)</w:t>
-            </w:r>
-          </w:p>
-          <w:p>
-            <w:pPr>
-              <w:widowControl/>
-              <w:autoSpaceDE/>
-              <w:autoSpaceDN/>
-              <w:spacing w:before="120"/>
-              <w:rPr>
-                <w:i/>
-                <w:iCs/>
-                <w:color w:val="000000"/>
-                <w:sz w:val="28"/>
-                <w:szCs w:val="28"/>
-                <w:lang w:val="vi-VN"/>
-              </w:rPr>
-            </w:pPr>
-          </w:p>
-          <w:p>
-            <w:pPr>
-              <w:widowControl/>
-              <w:autoSpaceDE/>
-              <w:autoSpaceDN/>
-              <w:spacing w:before="120"/>
-              <w:rPr>
-                <w:i/>
-                <w:iCs/>
-                <w:color w:val="000000"/>
-                <w:sz w:val="28"/>
-                <w:szCs w:val="28"/>
-                <w:lang w:val="vi-VN"/>
-              </w:rPr>
-            </w:pPr>
-          </w:p>
-          <w:p>
-            <w:pPr>
-              <w:widowControl/>
-              <w:autoSpaceDE/>
-              <w:autoSpaceDN/>
-              <w:spacing w:before="120"/>
-              <w:rPr>
-                <w:color w:val="000000"/>
-                <w:sz w:val="28"/>
-                <w:szCs w:val="28"/>
-                <w:lang w:val="en-US"/>
-              </w:rPr>
-            </w:pPr>
-            <w:r>
-              <w:rPr>
-                <w:i/>
-                <w:iCs/>
-                <w:color w:val="000000"/>
-                <w:sz w:val="28"/>
-                <w:szCs w:val="28"/>
-                <w:lang w:val="vi-VN"/>
-              </w:rPr>
-              <w:t> </w:t>
-            </w:r>
-          </w:p>
-        </w:tc>
-      </w:tr>
-    </w:tbl>
-    <w:p>
-      <w:pPr>
-        <w:widowControl/>
-        <w:shd w:val="clear" w:color="auto" w:fill="FFFFFF"/>
-        <w:autoSpaceDE/>
-        <w:autoSpaceDN/>
-        <w:spacing w:before="120" w:after="120" w:line="234" w:lineRule="atLeast"/>
-        <w:rPr>
-          <w:sz w:val="28"/>
-          <w:szCs w:val="28"/>
-          <w:vertAlign w:val="superscript"/>
-          <w:lang w:val="vi-VN"/>
-        </w:rPr>
-      </w:pPr>
-      <w:r>
-        <w:rPr>
-          <w:sz w:val="28"/>
-          <w:szCs w:val="28"/>
-          <w:vertAlign w:val="superscript"/>
-          <w:lang w:val="en-US"/>
-        </w:rPr>
-        <w:t>_________________________</w:t>
-      </w:r>
-    </w:p>
-    <w:p>
-      <w:pPr>
-        <w:widowControl/>
-        <w:shd w:val="clear" w:color="auto" w:fill="FFFFFF"/>
-        <w:autoSpaceDE/>
-        <w:autoSpaceDN/>
-        <w:spacing w:before="120" w:after="120" w:line="234" w:lineRule="atLeast"/>
-        <w:ind w:firstLine="720"/>
-        <w:jc w:val="both"/>
-        <w:rPr>
-          <w:color w:val="000000"/>
-          <w:sz w:val="28"/>
-          <w:szCs w:val="28"/>
-          <w:lang w:val="en-US"/>
-        </w:rPr>
-      </w:pPr>
-      <w:r>
-        <w:rPr>
-          <w:color w:val="000000"/>
-          <w:sz w:val="28"/>
-          <w:szCs w:val="28"/>
-          <w:vertAlign w:val="superscript"/>
-          <w:lang w:val="vi-VN"/>
-        </w:rPr>
-        <w:t>1</w:t>
-      </w:r>
-      <w:r>
-        <w:rPr>
-          <w:color w:val="000000"/>
-          <w:sz w:val="28"/>
-          <w:szCs w:val="28"/>
-          <w:lang w:val="vi-VN"/>
-        </w:rPr>
-        <w:t> - C</w:t>
-      </w:r>
-      <w:r>
-        <w:rPr>
-          <w:color w:val="000000"/>
-          <w:sz w:val="28"/>
-          <w:szCs w:val="28"/>
-          <w:lang w:val="en-US"/>
-        </w:rPr>
-        <w:t>ơ</w:t>
-      </w:r>
-      <w:r>
-        <w:rPr>
-          <w:color w:val="000000"/>
-          <w:sz w:val="28"/>
-          <w:szCs w:val="28"/>
-          <w:lang w:val="vi-VN"/>
-        </w:rPr>
-        <w:t> quan, đơn vị, doanh nghiệp nơi người kê khai Giấy xác nhận về đối tượng đang làm việc trong trường hợp người kê khai l</w:t>
-      </w:r>
-      <w:r>
-        <w:rPr>
-          <w:color w:val="000000"/>
-          <w:sz w:val="28"/>
-          <w:szCs w:val="28"/>
-          <w:lang w:val="en-US"/>
-        </w:rPr>
-        <w:t>à</w:t>
-      </w:r>
-      <w:r>
-        <w:rPr>
-          <w:color w:val="000000"/>
-          <w:sz w:val="28"/>
-          <w:szCs w:val="28"/>
-          <w:lang w:val="vi-VN"/>
-        </w:rPr>
-        <w:t>: (i) Người thu nhập thấp tại khu vực đô thị; (ii) Công nhân, người lao động đang làm việc tại doanh nghiệp, hợp tác xã, liên hiệp hợp tác xã trong và ngoài khu công nghiệp; (iii) Cán bộ, công chức, viên chức theo quy định của pháp luật về cán bộ</w:t>
-      </w:r>
-      <w:r>
-        <w:rPr>
-          <w:color w:val="000000"/>
-          <w:sz w:val="28"/>
-          <w:szCs w:val="28"/>
-          <w:lang w:val="en-US"/>
-        </w:rPr>
-        <w:t>,</w:t>
-      </w:r>
-      <w:r>
-        <w:rPr>
-          <w:color w:val="000000"/>
-          <w:sz w:val="28"/>
-          <w:szCs w:val="28"/>
-          <w:lang w:val="vi-VN"/>
-        </w:rPr>
-        <w:t> công chức, viên chức.</w:t>
-      </w:r>
-    </w:p>
-    <w:p>
-      <w:pPr>
-        <w:widowControl/>
-        <w:shd w:val="clear" w:color="auto" w:fill="FFFFFF"/>
-        <w:autoSpaceDE/>
-        <w:autoSpaceDN/>
-        <w:spacing w:before="120"/>
-        <w:ind w:firstLine="720"/>
-        <w:jc w:val="both"/>
-        <w:rPr>
-          <w:color w:val="000000"/>
-          <w:sz w:val="28"/>
-          <w:szCs w:val="28"/>
-          <w:lang w:val="en-US"/>
-        </w:rPr>
-      </w:pPr>
-      <w:r>
-        <w:rPr>
-          <w:color w:val="000000"/>
-          <w:sz w:val="28"/>
-          <w:szCs w:val="28"/>
-          <w:lang w:val="vi-VN"/>
-        </w:rPr>
-        <w:t>Trường hợp người kê khai đã nghỉ chế độ (nghỉ hưu) thì cơ quan, đơn vị, doanh nghiệp ra Quyết định nghỉ chế độ của người đó thực hiện việc xác nhận.</w:t>
-      </w:r>
-    </w:p>
-    <w:p>
-      <w:pPr>
-        <w:widowControl/>
-        <w:shd w:val="clear" w:color="auto" w:fill="FFFFFF"/>
-        <w:autoSpaceDE/>
-        <w:autoSpaceDN/>
-        <w:spacing w:before="120"/>
-        <w:ind w:firstLine="720"/>
-        <w:jc w:val="both"/>
-        <w:rPr>
-          <w:color w:val="000000"/>
-          <w:sz w:val="28"/>
-          <w:szCs w:val="28"/>
-          <w:lang w:val="en-US"/>
-        </w:rPr>
-      </w:pPr>
-      <w:r>
-        <w:rPr>
-          <w:color w:val="000000"/>
-          <w:sz w:val="28"/>
-          <w:szCs w:val="28"/>
-          <w:lang w:val="vi-VN"/>
-        </w:rPr>
-        <w:t>- Cơ quan quản lý nhà ở công vụ của người kê khai Giấy xác nhận về đối tượng trong trường hợp người kê khai thuộc đối tượng đã trả lại nhà ở công vụ.</w:t>
-      </w:r>
-    </w:p>
-    <w:p>
-      <w:pPr>
-        <w:widowControl/>
-        <w:shd w:val="clear" w:color="auto" w:fill="FFFFFF"/>
-        <w:autoSpaceDE/>
-        <w:autoSpaceDN/>
-        <w:ind w:firstLine="720"/>
-        <w:jc w:val="both"/>
-        <w:rPr>
-          <w:color w:val="000000"/>
-          <w:sz w:val="28"/>
-          <w:szCs w:val="28"/>
-          <w:lang w:val="en-US"/>
-        </w:rPr>
-      </w:pPr>
-      <w:r>
-        <w:rPr>
-          <w:color w:val="000000"/>
-          <w:sz w:val="28"/>
-          <w:szCs w:val="28"/>
-          <w:lang w:val="vi-VN"/>
-        </w:rPr>
-        <w:t>- </w:t>
-      </w:r>
-      <w:bookmarkStart w:id="1" w:name="cumtu_m1_pl1"/>
-      <w:r>
-        <w:rPr>
-          <w:color w:val="000000"/>
-          <w:sz w:val="28"/>
-          <w:szCs w:val="28"/>
-          <w:lang w:val="vi-VN"/>
-        </w:rPr>
-        <w:t xml:space="preserve">Ủy ban nhân dân cấp </w:t>
-      </w:r>
-      <w:bookmarkEnd w:id="1"/>
-      <w:r>
-        <w:rPr>
-          <w:color w:val="000000"/>
-          <w:sz w:val="28"/>
-          <w:szCs w:val="28"/>
-          <w:lang w:val="vi-VN"/>
-        </w:rPr>
-        <w:t>xã</w:t>
-      </w:r>
-      <w:r>
-        <w:rPr>
-          <w:color w:val="000000"/>
-          <w:sz w:val="28"/>
-          <w:szCs w:val="28"/>
-          <w:lang w:val="vi-VN"/>
-        </w:rPr>
-        <w:t> nơi người kê khai Giấy xác nhận về đối tượng đối với hộ gia đình, cá nhân thuộc trường hợp bị thu hồi đất và phải giải tỏa, phá dỡ nhà ở theo quy định của pháp luật mà chưa được Nhà nước bồi thường bằng nhà ở, đất ở.</w:t>
-      </w:r>
-    </w:p>
-    <w:p>
-      <w:pPr>
-        <w:widowControl/>
-        <w:shd w:val="clear" w:color="auto" w:fill="FFFFFF"/>
-        <w:autoSpaceDE/>
-        <w:autoSpaceDN/>
-        <w:spacing w:before="120"/>
-        <w:ind w:firstLine="720"/>
-        <w:jc w:val="both"/>
-        <w:rPr>
-          <w:color w:val="000000"/>
-          <w:sz w:val="28"/>
-          <w:szCs w:val="28"/>
-          <w:lang w:val="en-US"/>
-        </w:rPr>
-      </w:pPr>
-      <w:r>
-        <w:rPr>
-          <w:color w:val="000000"/>
-          <w:sz w:val="28"/>
-          <w:szCs w:val="28"/>
-          <w:lang w:val="vi-VN"/>
-        </w:rPr>
-        <w:t>- Đại học, học viện, trường đại học, cao đẳng, dạy nghề, trường chuyên biệt theo quy định của pháp luật; trường dân tộc nội trú công lập thực hiện việc xác nhận Giấy tờ xác nhận về đối tượng đối với học sinh, sinh viên đang học tập tại cơ sở đào tạo, giáo dục do mình quản lý.</w:t>
-      </w:r>
-    </w:p>
-    <w:p>
-      <w:pPr>
-        <w:widowControl/>
-        <w:shd w:val="clear" w:color="auto" w:fill="FFFFFF"/>
-        <w:autoSpaceDE/>
-        <w:autoSpaceDN/>
-        <w:spacing w:before="120"/>
-        <w:ind w:firstLine="720"/>
-        <w:jc w:val="both"/>
-        <w:rPr>
-          <w:color w:val="000000"/>
-          <w:sz w:val="28"/>
-          <w:szCs w:val="28"/>
-          <w:lang w:val="en-US"/>
-        </w:rPr>
-      </w:pPr>
-      <w:r>
-        <w:rPr>
-          <w:color w:val="000000"/>
-          <w:sz w:val="28"/>
-          <w:szCs w:val="28"/>
-          <w:vertAlign w:val="superscript"/>
-          <w:lang w:val="vi-VN"/>
-        </w:rPr>
-        <w:t>2 </w:t>
-      </w:r>
-      <w:r>
-        <w:rPr>
-          <w:color w:val="000000"/>
-          <w:sz w:val="28"/>
-          <w:szCs w:val="28"/>
-          <w:lang w:val="vi-VN"/>
-        </w:rPr>
-        <w:t>Là nơi thường trú hoặc nơi tạm trú của người kê khai đang thường xuyên sinh sống.</w:t>
-      </w:r>
-    </w:p>
-    <w:p>
-      <w:pPr>
-        <w:widowControl/>
-        <w:shd w:val="clear" w:color="auto" w:fill="FFFFFF"/>
-        <w:autoSpaceDE/>
-        <w:autoSpaceDN/>
-        <w:spacing w:before="120"/>
-        <w:ind w:firstLine="720"/>
-        <w:jc w:val="both"/>
-        <w:rPr>
-          <w:color w:val="000000"/>
-          <w:sz w:val="28"/>
-          <w:szCs w:val="28"/>
-          <w:lang w:val="en-US"/>
-        </w:rPr>
-      </w:pPr>
-      <w:r>
-        <w:rPr>
-          <w:color w:val="000000"/>
-          <w:sz w:val="28"/>
-          <w:szCs w:val="28"/>
-          <w:vertAlign w:val="superscript"/>
-          <w:lang w:val="vi-VN"/>
-        </w:rPr>
-        <w:lastRenderedPageBreak/>
-        <w:t>3</w:t>
-      </w:r>
-      <w:r>
-        <w:rPr>
-          <w:color w:val="000000"/>
-          <w:sz w:val="28"/>
-          <w:szCs w:val="28"/>
-          <w:lang w:val="vi-VN"/>
-        </w:rPr>
-        <w:t> Ghi rõ người kê khai là đối tượng:</w:t>
-      </w:r>
-    </w:p>
-    <w:p>
-      <w:pPr>
-        <w:widowControl/>
-        <w:shd w:val="clear" w:color="auto" w:fill="FFFFFF"/>
-        <w:autoSpaceDE/>
-        <w:autoSpaceDN/>
-        <w:spacing w:before="120"/>
-        <w:ind w:firstLine="720"/>
-        <w:jc w:val="both"/>
-        <w:rPr>
-          <w:color w:val="000000"/>
-          <w:sz w:val="28"/>
-          <w:szCs w:val="28"/>
-          <w:lang w:val="en-US"/>
-        </w:rPr>
-      </w:pPr>
-      <w:r>
-        <w:rPr>
-          <w:color w:val="000000"/>
-          <w:sz w:val="28"/>
-          <w:szCs w:val="28"/>
-          <w:lang w:val="vi-VN"/>
-        </w:rPr>
-        <w:t>- Người thu nhập thấp tại khu vực đô thị;</w:t>
-      </w:r>
-    </w:p>
-    <w:p>
-      <w:pPr>
-        <w:widowControl/>
-        <w:shd w:val="clear" w:color="auto" w:fill="FFFFFF"/>
-        <w:autoSpaceDE/>
-        <w:autoSpaceDN/>
-        <w:spacing w:before="120"/>
-        <w:ind w:firstLine="720"/>
-        <w:jc w:val="both"/>
-        <w:rPr>
-          <w:color w:val="000000"/>
-          <w:sz w:val="28"/>
-          <w:szCs w:val="28"/>
-          <w:lang w:val="en-US"/>
-        </w:rPr>
-      </w:pPr>
-      <w:r>
-        <w:rPr>
-          <w:color w:val="000000"/>
-          <w:sz w:val="28"/>
-          <w:szCs w:val="28"/>
-          <w:lang w:val="vi-VN"/>
-        </w:rPr>
-        <w:t>- Công nhân, người lao động đang làm việc tại doanh nghiệp, hợp tác xã, liên hiệp hợp tác xã trong và ngoài khu công nghiệp;</w:t>
-      </w:r>
-    </w:p>
-    <w:p>
-      <w:pPr>
-        <w:widowControl/>
-        <w:shd w:val="clear" w:color="auto" w:fill="FFFFFF"/>
-        <w:autoSpaceDE/>
-        <w:autoSpaceDN/>
-        <w:spacing w:before="120"/>
-        <w:ind w:firstLine="720"/>
-        <w:jc w:val="both"/>
-        <w:rPr>
-          <w:color w:val="000000"/>
-          <w:sz w:val="28"/>
-          <w:szCs w:val="28"/>
-          <w:lang w:val="en-US"/>
-        </w:rPr>
-      </w:pPr>
-      <w:r>
-        <w:rPr>
-          <w:color w:val="000000"/>
-          <w:sz w:val="28"/>
-          <w:szCs w:val="28"/>
-          <w:lang w:val="vi-VN"/>
-        </w:rPr>
-        <w:t>- Cán bộ, công chức, viên chức theo quy định của pháp luật về cán bộ, công chức, viên chức;</w:t>
-      </w:r>
-    </w:p>
-    <w:p>
-      <w:pPr>
-        <w:widowControl/>
-        <w:shd w:val="clear" w:color="auto" w:fill="FFFFFF"/>
-        <w:autoSpaceDE/>
-        <w:autoSpaceDN/>
-        <w:spacing w:before="120"/>
-        <w:ind w:firstLine="720"/>
-        <w:jc w:val="both"/>
-        <w:rPr>
-          <w:color w:val="000000"/>
-          <w:sz w:val="28"/>
-          <w:szCs w:val="28"/>
-          <w:lang w:val="en-US"/>
-        </w:rPr>
-      </w:pPr>
-      <w:r>
-        <w:rPr>
-          <w:color w:val="000000"/>
-          <w:sz w:val="28"/>
-          <w:szCs w:val="28"/>
-          <w:lang w:val="vi-VN"/>
-        </w:rPr>
-        <w:t>- Đối tượng đã trả lại nhà ở công vụ theo quy định, trừ trường hợp bị thu hồi nhà ở công vụ do vi phạm quy định;</w:t>
-      </w:r>
-    </w:p>
-    <w:p>
-      <w:pPr>
-        <w:widowControl/>
-        <w:shd w:val="clear" w:color="auto" w:fill="FFFFFF"/>
-        <w:autoSpaceDE/>
-        <w:autoSpaceDN/>
-        <w:spacing w:before="120"/>
-        <w:ind w:firstLine="720"/>
-        <w:jc w:val="both"/>
-        <w:rPr>
-          <w:color w:val="000000"/>
-          <w:sz w:val="28"/>
-          <w:szCs w:val="28"/>
-          <w:lang w:val="en-US"/>
-        </w:rPr>
-      </w:pPr>
-      <w:r>
-        <w:rPr>
-          <w:color w:val="000000"/>
-          <w:sz w:val="28"/>
-          <w:szCs w:val="28"/>
-          <w:lang w:val="vi-VN"/>
-        </w:rPr>
-        <w:t>- Hộ gia đình, cá nhân thuộc trường hợp bị thu hồi đất và phải giải tỏa, phá dỡ nhà ở theo quy định của pháp luật mà chưa được Nhà nước bồi thường bằng nhà ở, đất ở</w:t>
-      </w:r>
-      <w:r>
-        <w:rPr>
-          <w:color w:val="000000"/>
-          <w:sz w:val="28"/>
-          <w:szCs w:val="28"/>
-          <w:lang w:val="en-GB"/>
-        </w:rPr>
-        <w:t>;</w:t>
-      </w:r>
-    </w:p>
-    <w:p>
-      <w:pPr>
-        <w:widowControl/>
-        <w:shd w:val="clear" w:color="auto" w:fill="FFFFFF"/>
-        <w:autoSpaceDE/>
-        <w:autoSpaceDN/>
-        <w:spacing w:before="120"/>
-        <w:ind w:firstLine="720"/>
-        <w:jc w:val="both"/>
-        <w:rPr>
-          <w:color w:val="000000"/>
-          <w:sz w:val="28"/>
-          <w:szCs w:val="28"/>
-          <w:lang w:val="en-US"/>
-        </w:rPr>
-      </w:pPr>
-      <w:r>
-        <w:rPr>
-          <w:color w:val="000000"/>
-          <w:sz w:val="28"/>
-          <w:szCs w:val="28"/>
-          <w:lang w:val="vi-VN"/>
-        </w:rPr>
-        <w:t>- Học sinh, sinh viên đại học, học viện, trường đại học, cao đẳng, dạy nghề, trường chuyên biệt theo quy định của pháp luật; học sinh trường dân tộc nội trú công lập.</w:t>
-      </w:r>
-    </w:p>
-    <w:p>
-      <w:pPr>
-        <w:widowControl/>
-        <w:shd w:val="clear" w:color="auto" w:fill="FFFFFF"/>
-        <w:autoSpaceDE/>
-        <w:autoSpaceDN/>
-        <w:spacing w:before="120"/>
-        <w:ind w:firstLine="720"/>
-        <w:jc w:val="both"/>
-        <w:rPr>
-          <w:color w:val="000000"/>
-          <w:sz w:val="28"/>
-          <w:szCs w:val="28"/>
-          <w:lang w:val="en-US"/>
-        </w:rPr>
-      </w:pPr>
-      <w:r>
-        <w:rPr>
-          <w:color w:val="000000"/>
-          <w:sz w:val="28"/>
-          <w:szCs w:val="28"/>
-          <w:shd w:val="clear" w:color="auto" w:fill="FFFFFF"/>
-          <w:vertAlign w:val="superscript"/>
-          <w:lang w:val="vi-VN"/>
-        </w:rPr>
-        <w:t>4 </w:t>
-      </w:r>
-      <w:r>
-        <w:rPr>
-          <w:color w:val="000000"/>
-          <w:sz w:val="28"/>
-          <w:szCs w:val="28"/>
-          <w:lang w:val="vi-VN"/>
-        </w:rPr>
-        <w:t>Đối tượng thuộc mục kê khai số 7.</w:t>
-      </w:r>
-    </w:p>
-    <w:p>
-      <w:pPr>
-        <w:widowControl/>
-        <w:shd w:val="clear" w:color="auto" w:fill="FFFFFF"/>
-        <w:autoSpaceDE/>
-        <w:autoSpaceDN/>
-        <w:spacing w:before="120" w:after="120" w:line="234" w:lineRule="atLeast"/>
-        <w:jc w:val="both"/>
-        <w:rPr>
-          <w:color w:val="000000"/>
-          <w:sz w:val="28"/>
-          <w:szCs w:val="28"/>
-          <w:lang w:val="vi-VN"/>
-        </w:rPr>
-      </w:pPr>
-    </w:p>
-    <w:p>
-      <w:pPr>
-        <w:widowControl/>
-        <w:shd w:val="clear" w:color="auto" w:fill="FFFFFF"/>
-        <w:autoSpaceDE/>
-        <w:autoSpaceDN/>
-        <w:spacing w:before="120" w:after="120" w:line="234" w:lineRule="atLeast"/>
-        <w:jc w:val="both"/>
-        <w:rPr>
-          <w:color w:val="000000"/>
-          <w:sz w:val="28"/>
-          <w:szCs w:val="28"/>
-          <w:lang w:val="vi-VN"/>
-        </w:rPr>
-      </w:pPr>
-    </w:p>
-    <w:p>
-      <w:pPr>
-        <w:widowControl/>
-        <w:shd w:val="clear" w:color="auto" w:fill="FFFFFF"/>
-        <w:autoSpaceDE/>
-        <w:autoSpaceDN/>
-        <w:spacing w:before="120" w:after="120" w:line="234" w:lineRule="atLeast"/>
-        <w:jc w:val="both"/>
-        <w:rPr>
-          <w:color w:val="000000"/>
-          <w:sz w:val="28"/>
-          <w:szCs w:val="28"/>
-          <w:lang w:val="vi-VN"/>
-        </w:rPr>
-      </w:pPr>
-    </w:p>
-    <w:p>
-      <w:pPr>
-        <w:widowControl/>
-        <w:shd w:val="clear" w:color="auto" w:fill="FFFFFF"/>
-        <w:autoSpaceDE/>
-        <w:autoSpaceDN/>
-        <w:spacing w:before="120" w:after="120" w:line="234" w:lineRule="atLeast"/>
-        <w:jc w:val="both"/>
-        <w:rPr>
-          <w:color w:val="000000"/>
-          <w:sz w:val="28"/>
-          <w:szCs w:val="28"/>
-          <w:lang w:val="vi-VN"/>
-        </w:rPr>
-      </w:pPr>
     </w:p>
     <w:p/>
     <w:sectPr>

</xml_diff>